<commit_message>
Update assignment with Thomas part
</commit_message>
<xml_diff>
--- a/AstralAlgorithmists_Assignment_3.2.docx
+++ b/AstralAlgorithmists_Assignment_3.2.docx
@@ -106,7 +106,7 @@
           <w:r>
             <w:fldChar w:fldCharType="separate"/>
           </w:r>
-          <w:hyperlink w:anchor="_Toc194256959" w:history="1">
+          <w:hyperlink w:anchor="_Toc194409402" w:history="1">
             <w:r>
               <w:rPr>
                 <w:rStyle w:val="Lienhypertexte"/>
@@ -150,7 +150,7 @@
                 <w:noProof/>
                 <w:webHidden/>
               </w:rPr>
-              <w:instrText xml:space="preserve"> PAGEREF _Toc194256959 \h </w:instrText>
+              <w:instrText xml:space="preserve"> PAGEREF _Toc194409402 \h </w:instrText>
             </w:r>
             <w:r>
               <w:rPr>
@@ -196,7 +196,7 @@
               <w:lang w:eastAsia="fr-FR"/>
             </w:rPr>
           </w:pPr>
-          <w:hyperlink w:anchor="_Toc194256960" w:history="1">
+          <w:hyperlink w:anchor="_Toc194409403" w:history="1">
             <w:r>
               <w:rPr>
                 <w:rStyle w:val="Lienhypertexte"/>
@@ -242,7 +242,7 @@
                 <w:noProof/>
                 <w:webHidden/>
               </w:rPr>
-              <w:instrText xml:space="preserve"> PAGEREF _Toc194256960 \h </w:instrText>
+              <w:instrText xml:space="preserve"> PAGEREF _Toc194409403 \h </w:instrText>
             </w:r>
             <w:r>
               <w:rPr>
@@ -287,7 +287,7 @@
               <w:lang w:eastAsia="fr-FR"/>
             </w:rPr>
           </w:pPr>
-          <w:hyperlink w:anchor="_Toc194256961" w:history="1">
+          <w:hyperlink w:anchor="_Toc194409404" w:history="1">
             <w:r>
               <w:rPr>
                 <w:rStyle w:val="Lienhypertexte"/>
@@ -315,7 +315,7 @@
                 <w:noProof/>
                 <w:webHidden/>
               </w:rPr>
-              <w:instrText xml:space="preserve"> PAGEREF _Toc194256961 \h </w:instrText>
+              <w:instrText xml:space="preserve"> PAGEREF _Toc194409404 \h </w:instrText>
             </w:r>
             <w:r>
               <w:rPr>
@@ -360,7 +360,7 @@
               <w:lang w:eastAsia="fr-FR"/>
             </w:rPr>
           </w:pPr>
-          <w:hyperlink w:anchor="_Toc194256962" w:history="1">
+          <w:hyperlink w:anchor="_Toc194409405" w:history="1">
             <w:r>
               <w:rPr>
                 <w:rStyle w:val="Lienhypertexte"/>
@@ -388,7 +388,7 @@
                 <w:noProof/>
                 <w:webHidden/>
               </w:rPr>
-              <w:instrText xml:space="preserve"> PAGEREF _Toc194256962 \h </w:instrText>
+              <w:instrText xml:space="preserve"> PAGEREF _Toc194409405 \h </w:instrText>
             </w:r>
             <w:r>
               <w:rPr>
@@ -433,7 +433,7 @@
               <w:lang w:eastAsia="fr-FR"/>
             </w:rPr>
           </w:pPr>
-          <w:hyperlink w:anchor="_Toc194256963" w:history="1">
+          <w:hyperlink w:anchor="_Toc194409406" w:history="1">
             <w:r>
               <w:rPr>
                 <w:rStyle w:val="Lienhypertexte"/>
@@ -461,7 +461,7 @@
                 <w:noProof/>
                 <w:webHidden/>
               </w:rPr>
-              <w:instrText xml:space="preserve"> PAGEREF _Toc194256963 \h </w:instrText>
+              <w:instrText xml:space="preserve"> PAGEREF _Toc194409406 \h </w:instrText>
             </w:r>
             <w:r>
               <w:rPr>
@@ -506,7 +506,7 @@
               <w:lang w:eastAsia="fr-FR"/>
             </w:rPr>
           </w:pPr>
-          <w:hyperlink w:anchor="_Toc194256964" w:history="1">
+          <w:hyperlink w:anchor="_Toc194409407" w:history="1">
             <w:r>
               <w:rPr>
                 <w:rStyle w:val="Lienhypertexte"/>
@@ -534,7 +534,7 @@
                 <w:noProof/>
                 <w:webHidden/>
               </w:rPr>
-              <w:instrText xml:space="preserve"> PAGEREF _Toc194256964 \h </w:instrText>
+              <w:instrText xml:space="preserve"> PAGEREF _Toc194409407 \h </w:instrText>
             </w:r>
             <w:r>
               <w:rPr>
@@ -579,7 +579,7 @@
               <w:lang w:eastAsia="fr-FR"/>
             </w:rPr>
           </w:pPr>
-          <w:hyperlink w:anchor="_Toc194256965" w:history="1">
+          <w:hyperlink w:anchor="_Toc194409408" w:history="1">
             <w:r>
               <w:rPr>
                 <w:rStyle w:val="Lienhypertexte"/>
@@ -607,7 +607,7 @@
                 <w:noProof/>
                 <w:webHidden/>
               </w:rPr>
-              <w:instrText xml:space="preserve"> PAGEREF _Toc194256965 \h </w:instrText>
+              <w:instrText xml:space="preserve"> PAGEREF _Toc194409408 \h </w:instrText>
             </w:r>
             <w:r>
               <w:rPr>
@@ -652,7 +652,7 @@
               <w:lang w:eastAsia="fr-FR"/>
             </w:rPr>
           </w:pPr>
-          <w:hyperlink w:anchor="_Toc194256966" w:history="1">
+          <w:hyperlink w:anchor="_Toc194409409" w:history="1">
             <w:r>
               <w:rPr>
                 <w:rStyle w:val="Lienhypertexte"/>
@@ -680,7 +680,7 @@
                 <w:noProof/>
                 <w:webHidden/>
               </w:rPr>
-              <w:instrText xml:space="preserve"> PAGEREF _Toc194256966 \h </w:instrText>
+              <w:instrText xml:space="preserve"> PAGEREF _Toc194409409 \h </w:instrText>
             </w:r>
             <w:r>
               <w:rPr>
@@ -725,7 +725,7 @@
               <w:lang w:eastAsia="fr-FR"/>
             </w:rPr>
           </w:pPr>
-          <w:hyperlink w:anchor="_Toc194256967" w:history="1">
+          <w:hyperlink w:anchor="_Toc194409410" w:history="1">
             <w:r>
               <w:rPr>
                 <w:rStyle w:val="Lienhypertexte"/>
@@ -753,7 +753,7 @@
                 <w:noProof/>
                 <w:webHidden/>
               </w:rPr>
-              <w:instrText xml:space="preserve"> PAGEREF _Toc194256967 \h </w:instrText>
+              <w:instrText xml:space="preserve"> PAGEREF _Toc194409410 \h </w:instrText>
             </w:r>
             <w:r>
               <w:rPr>
@@ -798,7 +798,7 @@
               <w:lang w:eastAsia="fr-FR"/>
             </w:rPr>
           </w:pPr>
-          <w:hyperlink w:anchor="_Toc194256968" w:history="1">
+          <w:hyperlink w:anchor="_Toc194409411" w:history="1">
             <w:r>
               <w:rPr>
                 <w:rStyle w:val="Lienhypertexte"/>
@@ -826,7 +826,7 @@
                 <w:noProof/>
                 <w:webHidden/>
               </w:rPr>
-              <w:instrText xml:space="preserve"> PAGEREF _Toc194256968 \h </w:instrText>
+              <w:instrText xml:space="preserve"> PAGEREF _Toc194409411 \h </w:instrText>
             </w:r>
             <w:r>
               <w:rPr>
@@ -846,7 +846,7 @@
                 <w:noProof/>
                 <w:webHidden/>
               </w:rPr>
-              <w:t>7</w:t>
+              <w:t>8</w:t>
             </w:r>
             <w:r>
               <w:rPr>
@@ -871,7 +871,7 @@
               <w:lang w:eastAsia="fr-FR"/>
             </w:rPr>
           </w:pPr>
-          <w:hyperlink w:anchor="_Toc194256969" w:history="1">
+          <w:hyperlink w:anchor="_Toc194409412" w:history="1">
             <w:r>
               <w:rPr>
                 <w:rStyle w:val="Lienhypertexte"/>
@@ -899,7 +899,7 @@
                 <w:noProof/>
                 <w:webHidden/>
               </w:rPr>
-              <w:instrText xml:space="preserve"> PAGEREF _Toc194256969 \h </w:instrText>
+              <w:instrText xml:space="preserve"> PAGEREF _Toc194409412 \h </w:instrText>
             </w:r>
             <w:r>
               <w:rPr>
@@ -966,7 +966,7 @@
           <w:numId w:val="1"/>
         </w:numPr>
       </w:pPr>
-      <w:bookmarkStart w:id="0" w:name="_Toc194256959"/>
+      <w:bookmarkStart w:id="0" w:name="_Toc194409402"/>
       <w:proofErr w:type="spellStart"/>
       <w:r>
         <w:lastRenderedPageBreak/>
@@ -1140,7 +1140,7 @@
                 <w:lang w:val="en-GB"/>
               </w:rPr>
               <w:drawing>
-                <wp:inline distT="0" distB="0" distL="0" distR="0" wp14:anchorId="5CF2A6A8" wp14:editId="6EA47758">
+                <wp:inline distT="0" distB="0" distL="0" distR="0" wp14:anchorId="5CF2A6A8" wp14:editId="7C1F6FEF">
                   <wp:extent cx="5760720" cy="2007870"/>
                   <wp:effectExtent l="0" t="0" r="0" b="0"/>
                   <wp:docPr id="1776536852" name="Image 8" descr="Une image contenant texte, capture d’écran, Police&#10;&#10;Le contenu généré par l’IA peut être incorrect."/>
@@ -1524,28 +1524,15 @@
         </w:rPr>
         <w:t xml:space="preserve"> before, the creation of a collaborative directory has been simplified. This directory will allow in the future the management of the different versions of our AI. Here is the link of this latter: </w:t>
       </w:r>
-      <w:r>
-        <w:fldChar w:fldCharType="begin"/>
-      </w:r>
-      <w:r>
-        <w:rPr>
-          <w:lang w:val="en-GB"/>
-        </w:rPr>
-        <w:instrText>HYPERLINK "https://github.com/Vorpalin/AI_Assignment"</w:instrText>
-      </w:r>
-      <w:r>
-        <w:fldChar w:fldCharType="separate"/>
-      </w:r>
-      <w:r>
-        <w:rPr>
-          <w:rStyle w:val="Lienhypertexte"/>
-          <w:lang w:val="en-GB"/>
-        </w:rPr>
-        <w:t>https://github.com/Vorpalin/AI_Assignment</w:t>
-      </w:r>
-      <w:r>
-        <w:fldChar w:fldCharType="end"/>
-      </w:r>
+      <w:hyperlink r:id="rId11" w:history="1">
+        <w:r>
+          <w:rPr>
+            <w:rStyle w:val="Lienhypertexte"/>
+            <w:lang w:val="en-GB"/>
+          </w:rPr>
+          <w:t>https://github.com/Vorpalin/AI_Assignment</w:t>
+        </w:r>
+      </w:hyperlink>
     </w:p>
     <w:p>
       <w:pPr>
@@ -1673,7 +1660,7 @@
                 <w:lang w:val="en-GB"/>
               </w:rPr>
               <w:drawing>
-                <wp:inline distT="0" distB="0" distL="0" distR="0" wp14:anchorId="0F2FED95" wp14:editId="59997182">
+                <wp:inline distT="0" distB="0" distL="0" distR="0" wp14:anchorId="0F2FED95" wp14:editId="3302590F">
                   <wp:extent cx="2628900" cy="2336026"/>
                   <wp:effectExtent l="0" t="0" r="0" b="7620"/>
                   <wp:docPr id="1515743699" name="Image 4" descr="Une image contenant texte, Appareils électroniques, capture d’écran, logiciel&#10;&#10;Le contenu généré par l’IA peut être incorrect."/>
@@ -1688,7 +1675,7 @@
                           <pic:cNvPicPr/>
                         </pic:nvPicPr>
                         <pic:blipFill>
-                          <a:blip r:embed="rId11" cstate="print">
+                          <a:blip r:embed="rId12" cstate="print">
                             <a:extLst>
                               <a:ext uri="{28A0092B-C50C-407E-A947-70E740481C1C}">
                                 <a14:useLocalDpi xmlns:a14="http://schemas.microsoft.com/office/drawing/2010/main" val="0"/>
@@ -1789,7 +1776,7 @@
                           <pic:cNvPicPr/>
                         </pic:nvPicPr>
                         <pic:blipFill>
-                          <a:blip r:embed="rId12">
+                          <a:blip r:embed="rId13">
                             <a:extLst>
                               <a:ext uri="{28A0092B-C50C-407E-A947-70E740481C1C}">
                                 <a14:useLocalDpi xmlns:a14="http://schemas.microsoft.com/office/drawing/2010/main" val="0"/>
@@ -1964,7 +1951,7 @@
           <w:lang w:val="en-GB"/>
         </w:rPr>
       </w:pPr>
-      <w:bookmarkStart w:id="1" w:name="_Toc194256960"/>
+      <w:bookmarkStart w:id="1" w:name="_Toc194409403"/>
       <w:r>
         <w:rPr>
           <w:lang w:val="en-GB"/>
@@ -2011,7 +1998,7 @@
           <w:lang w:val="en-GB"/>
         </w:rPr>
       </w:pPr>
-      <w:bookmarkStart w:id="2" w:name="_Toc194256961"/>
+      <w:bookmarkStart w:id="2" w:name="_Toc194409404"/>
       <w:r>
         <w:rPr>
           <w:lang w:val="en-GB"/>
@@ -2041,7 +2028,7 @@
           <w:lang w:val="en-GB"/>
         </w:rPr>
       </w:pPr>
-      <w:bookmarkStart w:id="3" w:name="_Toc194256962"/>
+      <w:bookmarkStart w:id="3" w:name="_Toc194409405"/>
       <w:r>
         <w:rPr>
           <w:lang w:val="en-GB"/>
@@ -2242,7 +2229,7 @@
                           <pic:cNvPicPr/>
                         </pic:nvPicPr>
                         <pic:blipFill>
-                          <a:blip r:embed="rId13">
+                          <a:blip r:embed="rId14">
                             <a:extLst>
                               <a:ext uri="{28A0092B-C50C-407E-A947-70E740481C1C}">
                                 <a14:useLocalDpi xmlns:a14="http://schemas.microsoft.com/office/drawing/2010/main" val="0"/>
@@ -2343,7 +2330,7 @@
                           <pic:cNvPicPr/>
                         </pic:nvPicPr>
                         <pic:blipFill>
-                          <a:blip r:embed="rId14">
+                          <a:blip r:embed="rId15">
                             <a:extLst>
                               <a:ext uri="{28A0092B-C50C-407E-A947-70E740481C1C}">
                                 <a14:useLocalDpi xmlns:a14="http://schemas.microsoft.com/office/drawing/2010/main" val="0"/>
@@ -2406,7 +2393,7 @@
           <w:lang w:val="en-GB"/>
         </w:rPr>
       </w:pPr>
-      <w:bookmarkStart w:id="4" w:name="_Toc194256963"/>
+      <w:bookmarkStart w:id="4" w:name="_Toc194409406"/>
       <w:r>
         <w:rPr>
           <w:lang w:val="en-GB"/>
@@ -2488,7 +2475,7 @@
                     <pic:cNvPicPr/>
                   </pic:nvPicPr>
                   <pic:blipFill>
-                    <a:blip r:embed="rId15">
+                    <a:blip r:embed="rId16">
                       <a:extLst>
                         <a:ext uri="{28A0092B-C50C-407E-A947-70E740481C1C}">
                           <a14:useLocalDpi xmlns:a14="http://schemas.microsoft.com/office/drawing/2010/main" val="0"/>
@@ -2751,7 +2738,7 @@
                           <pic:cNvPicPr/>
                         </pic:nvPicPr>
                         <pic:blipFill>
-                          <a:blip r:embed="rId16">
+                          <a:blip r:embed="rId17">
                             <a:extLst>
                               <a:ext uri="{28A0092B-C50C-407E-A947-70E740481C1C}">
                                 <a14:useLocalDpi xmlns:a14="http://schemas.microsoft.com/office/drawing/2010/main" val="0"/>
@@ -2852,7 +2839,7 @@
                           <pic:cNvPicPr/>
                         </pic:nvPicPr>
                         <pic:blipFill>
-                          <a:blip r:embed="rId17">
+                          <a:blip r:embed="rId18">
                             <a:extLst>
                               <a:ext uri="{28A0092B-C50C-407E-A947-70E740481C1C}">
                                 <a14:useLocalDpi xmlns:a14="http://schemas.microsoft.com/office/drawing/2010/main" val="0"/>
@@ -2953,7 +2940,7 @@
                           <pic:cNvPicPr/>
                         </pic:nvPicPr>
                         <pic:blipFill>
-                          <a:blip r:embed="rId18" cstate="print">
+                          <a:blip r:embed="rId19" cstate="print">
                             <a:extLst>
                               <a:ext uri="{28A0092B-C50C-407E-A947-70E740481C1C}">
                                 <a14:useLocalDpi xmlns:a14="http://schemas.microsoft.com/office/drawing/2010/main" val="0"/>
@@ -3110,7 +3097,7 @@
                 <w:lang w:val="en-GB"/>
               </w:rPr>
               <w:drawing>
-                <wp:inline distT="0" distB="0" distL="0" distR="0" wp14:anchorId="04FE708B" wp14:editId="7529A485">
+                <wp:inline distT="0" distB="0" distL="0" distR="0" wp14:anchorId="04FE708B" wp14:editId="537462E2">
                   <wp:extent cx="2724150" cy="2253545"/>
                   <wp:effectExtent l="0" t="0" r="0" b="0"/>
                   <wp:docPr id="503284856" name="Image 5" descr="Une image contenant texte, capture d’écran, logiciel&#10;&#10;Le contenu généré par l’IA peut être incorrect."/>
@@ -3125,7 +3112,7 @@
                           <pic:cNvPicPr/>
                         </pic:nvPicPr>
                         <pic:blipFill>
-                          <a:blip r:embed="rId19" cstate="print">
+                          <a:blip r:embed="rId20" cstate="print">
                             <a:extLst>
                               <a:ext uri="{28A0092B-C50C-407E-A947-70E740481C1C}">
                                 <a14:useLocalDpi xmlns:a14="http://schemas.microsoft.com/office/drawing/2010/main" val="0"/>
@@ -3226,7 +3213,7 @@
                           <pic:cNvPicPr/>
                         </pic:nvPicPr>
                         <pic:blipFill>
-                          <a:blip r:embed="rId20">
+                          <a:blip r:embed="rId21">
                             <a:extLst>
                               <a:ext uri="{28A0092B-C50C-407E-A947-70E740481C1C}">
                                 <a14:useLocalDpi xmlns:a14="http://schemas.microsoft.com/office/drawing/2010/main" val="0"/>
@@ -3410,7 +3397,7 @@
                           <pic:cNvPicPr/>
                         </pic:nvPicPr>
                         <pic:blipFill>
-                          <a:blip r:embed="rId21">
+                          <a:blip r:embed="rId22">
                             <a:extLst>
                               <a:ext uri="{28A0092B-C50C-407E-A947-70E740481C1C}">
                                 <a14:useLocalDpi xmlns:a14="http://schemas.microsoft.com/office/drawing/2010/main" val="0"/>
@@ -3524,7 +3511,7 @@
                 <w:lang w:val="en-GB"/>
               </w:rPr>
               <w:drawing>
-                <wp:inline distT="0" distB="0" distL="0" distR="0" wp14:anchorId="42B42B6C" wp14:editId="4400FE54">
+                <wp:inline distT="0" distB="0" distL="0" distR="0" wp14:anchorId="42B42B6C" wp14:editId="657BA4F6">
                   <wp:extent cx="2222500" cy="1455281"/>
                   <wp:effectExtent l="0" t="0" r="6350" b="0"/>
                   <wp:docPr id="916803406" name="Image 2" descr="Une image contenant texte, capture d’écran, Police&#10;&#10;Le contenu généré par l’IA peut être incorrect."/>
@@ -3539,7 +3526,7 @@
                           <pic:cNvPicPr/>
                         </pic:nvPicPr>
                         <pic:blipFill>
-                          <a:blip r:embed="rId22" cstate="print">
+                          <a:blip r:embed="rId23" cstate="print">
                             <a:extLst>
                               <a:ext uri="{28A0092B-C50C-407E-A947-70E740481C1C}">
                                 <a14:useLocalDpi xmlns:a14="http://schemas.microsoft.com/office/drawing/2010/main" val="0"/>
@@ -3602,7 +3589,7 @@
           <w:lang w:val="en-GB"/>
         </w:rPr>
       </w:pPr>
-      <w:bookmarkStart w:id="5" w:name="_Toc194256964"/>
+      <w:bookmarkStart w:id="5" w:name="_Toc194409407"/>
       <w:r>
         <w:rPr>
           <w:lang w:val="en-GB"/>
@@ -3628,7 +3615,7 @@
         </w:rPr>
       </w:pPr>
       <w:bookmarkStart w:id="6" w:name="_Toc194239486"/>
-      <w:bookmarkStart w:id="7" w:name="_Toc194256965"/>
+      <w:bookmarkStart w:id="7" w:name="_Toc194409408"/>
       <w:r>
         <w:rPr>
           <w:lang w:val="en-GB"/>
@@ -3748,7 +3735,7 @@
         </w:rPr>
       </w:pPr>
       <w:bookmarkStart w:id="8" w:name="_Toc194239487"/>
-      <w:bookmarkStart w:id="9" w:name="_Toc194256966"/>
+      <w:bookmarkStart w:id="9" w:name="_Toc194409409"/>
       <w:r>
         <w:rPr>
           <w:lang w:val="en-GB"/>
@@ -3773,7 +3760,7 @@
           <w:lang w:val="en-GB"/>
         </w:rPr>
       </w:pPr>
-      <w:bookmarkStart w:id="10" w:name="_Toc194256967"/>
+      <w:bookmarkStart w:id="10" w:name="_Toc194409410"/>
       <w:r>
         <w:rPr>
           <w:lang w:val="en-GB"/>
@@ -3970,6 +3957,20 @@
     </w:p>
     <w:p>
       <w:pPr>
+        <w:rPr>
+          <w:lang w:val="en-GB"/>
+        </w:rPr>
+      </w:pPr>
+    </w:p>
+    <w:p>
+      <w:pPr>
+        <w:rPr>
+          <w:lang w:val="en-GB"/>
+        </w:rPr>
+      </w:pPr>
+    </w:p>
+    <w:p>
+      <w:pPr>
         <w:pStyle w:val="Titre3"/>
         <w:ind w:left="708" w:firstLine="708"/>
         <w:rPr>
@@ -3977,11 +3978,12 @@
         </w:rPr>
       </w:pPr>
       <w:bookmarkStart w:id="11" w:name="_Toc194239489"/>
-      <w:bookmarkStart w:id="12" w:name="_Toc194256968"/>
-      <w:r>
-        <w:rPr>
-          <w:lang w:val="en-GB"/>
-        </w:rPr>
+      <w:bookmarkStart w:id="12" w:name="_Toc194409411"/>
+      <w:r>
+        <w:rPr>
+          <w:lang w:val="en-GB"/>
+        </w:rPr>
+        <w:lastRenderedPageBreak/>
         <w:t>2.2.4) MOSSAND Thomas</w:t>
       </w:r>
       <w:bookmarkEnd w:id="11"/>
@@ -3989,6 +3991,284 @@
     </w:p>
     <w:p>
       <w:pPr>
+        <w:ind w:firstLine="708"/>
+        <w:rPr>
+          <w:lang w:val="en-GB"/>
+        </w:rPr>
+      </w:pPr>
+      <w:r>
+        <w:rPr>
+          <w:lang w:val="en-GB"/>
+        </w:rPr>
+        <w:t xml:space="preserve">During this assignment, the </w:t>
+      </w:r>
+      <w:r>
+        <w:rPr>
+          <w:b/>
+          <w:bCs/>
+          <w:lang w:val="en-GB"/>
+        </w:rPr>
+        <w:t>change of environment</w:t>
+      </w:r>
+      <w:r>
+        <w:rPr>
+          <w:lang w:val="en-GB"/>
+        </w:rPr>
+        <w:t xml:space="preserve"> </w:t>
+      </w:r>
+      <w:r>
+        <w:rPr>
+          <w:lang w:val="en-GB"/>
+        </w:rPr>
+        <w:t xml:space="preserve">from </w:t>
+      </w:r>
+      <w:r>
+        <w:rPr>
+          <w:b/>
+          <w:bCs/>
+          <w:lang w:val="en-GB"/>
+        </w:rPr>
+        <w:t xml:space="preserve">TensorFlow to </w:t>
+      </w:r>
+      <w:proofErr w:type="spellStart"/>
+      <w:r>
+        <w:rPr>
+          <w:b/>
+          <w:bCs/>
+          <w:lang w:val="en-GB"/>
+        </w:rPr>
+        <w:t>PyTorch</w:t>
+      </w:r>
+      <w:proofErr w:type="spellEnd"/>
+      <w:r>
+        <w:rPr>
+          <w:lang w:val="en-GB"/>
+        </w:rPr>
+        <w:t xml:space="preserve"> </w:t>
+      </w:r>
+      <w:r>
+        <w:rPr>
+          <w:lang w:val="en-GB"/>
+        </w:rPr>
+        <w:t xml:space="preserve">and the use of the </w:t>
+      </w:r>
+      <w:proofErr w:type="spellStart"/>
+      <w:r>
+        <w:rPr>
+          <w:b/>
+          <w:bCs/>
+          <w:lang w:val="en-GB"/>
+        </w:rPr>
+        <w:t>wandb</w:t>
+      </w:r>
+      <w:proofErr w:type="spellEnd"/>
+      <w:r>
+        <w:rPr>
+          <w:b/>
+          <w:bCs/>
+          <w:lang w:val="en-GB"/>
+        </w:rPr>
+        <w:t xml:space="preserve"> library</w:t>
+      </w:r>
+      <w:r>
+        <w:rPr>
+          <w:lang w:val="en-GB"/>
+        </w:rPr>
+        <w:t xml:space="preserve"> were two of the challenging moments in our progress.</w:t>
+      </w:r>
+    </w:p>
+    <w:p>
+      <w:pPr>
+        <w:ind w:firstLine="708"/>
+        <w:rPr>
+          <w:lang w:val="en-GB"/>
+        </w:rPr>
+      </w:pPr>
+      <w:r>
+        <w:rPr>
+          <w:lang w:val="en-GB"/>
+        </w:rPr>
+        <w:t xml:space="preserve">Unlike TensorFlow, where many operations are automated, </w:t>
+      </w:r>
+      <w:proofErr w:type="spellStart"/>
+      <w:r>
+        <w:rPr>
+          <w:lang w:val="en-GB"/>
+        </w:rPr>
+        <w:t>PyTorch</w:t>
+      </w:r>
+      <w:proofErr w:type="spellEnd"/>
+      <w:r>
+        <w:rPr>
+          <w:lang w:val="en-GB"/>
+        </w:rPr>
+        <w:t xml:space="preserve"> requires a </w:t>
+      </w:r>
+      <w:r>
+        <w:rPr>
+          <w:b/>
+          <w:bCs/>
+          <w:lang w:val="en-GB"/>
+        </w:rPr>
+        <w:t>more detailed approach</w:t>
+      </w:r>
+      <w:r>
+        <w:rPr>
+          <w:b/>
+          <w:bCs/>
+          <w:lang w:val="en-GB"/>
+        </w:rPr>
+        <w:t xml:space="preserve">. </w:t>
+      </w:r>
+      <w:r>
+        <w:rPr>
+          <w:lang w:val="en-GB"/>
+        </w:rPr>
+        <w:t xml:space="preserve">This represents </w:t>
+      </w:r>
+      <w:r>
+        <w:rPr>
+          <w:b/>
+          <w:bCs/>
+          <w:lang w:val="en-GB"/>
+        </w:rPr>
+        <w:t>a difficulty</w:t>
+      </w:r>
+      <w:r>
+        <w:rPr>
+          <w:lang w:val="en-GB"/>
+        </w:rPr>
+        <w:t xml:space="preserve"> at first </w:t>
+      </w:r>
+      <w:r>
+        <w:rPr>
+          <w:lang w:val="en-GB"/>
+        </w:rPr>
+        <w:t>sight but</w:t>
+      </w:r>
+      <w:r>
+        <w:rPr>
+          <w:lang w:val="en-GB"/>
+        </w:rPr>
+        <w:t xml:space="preserve"> ultimately enables </w:t>
+      </w:r>
+      <w:r>
+        <w:rPr>
+          <w:b/>
+          <w:bCs/>
+          <w:lang w:val="en-GB"/>
+        </w:rPr>
+        <w:t>greater precision and control</w:t>
+      </w:r>
+      <w:r>
+        <w:rPr>
+          <w:lang w:val="en-GB"/>
+        </w:rPr>
+        <w:t xml:space="preserve"> in the training process. Also, the implementation of </w:t>
+      </w:r>
+      <w:proofErr w:type="spellStart"/>
+      <w:r>
+        <w:rPr>
+          <w:lang w:val="en-GB"/>
+        </w:rPr>
+        <w:t>wandb</w:t>
+      </w:r>
+      <w:proofErr w:type="spellEnd"/>
+      <w:r>
+        <w:rPr>
+          <w:lang w:val="en-GB"/>
+        </w:rPr>
+        <w:t xml:space="preserve">, which enables deep learning experiments to be monitored and training metrics to be recorded and visualized, was </w:t>
+      </w:r>
+      <w:r>
+        <w:rPr>
+          <w:b/>
+          <w:bCs/>
+          <w:lang w:val="en-GB"/>
+        </w:rPr>
+        <w:t xml:space="preserve">not a </w:t>
+      </w:r>
+      <w:proofErr w:type="gramStart"/>
+      <w:r>
+        <w:rPr>
+          <w:b/>
+          <w:bCs/>
+          <w:lang w:val="en-GB"/>
+        </w:rPr>
+        <w:t>difficulty</w:t>
+      </w:r>
+      <w:r>
+        <w:rPr>
+          <w:lang w:val="en-GB"/>
+        </w:rPr>
+        <w:t xml:space="preserve"> in itself</w:t>
+      </w:r>
+      <w:proofErr w:type="gramEnd"/>
+      <w:r>
+        <w:rPr>
+          <w:lang w:val="en-GB"/>
+        </w:rPr>
+        <w:t xml:space="preserve">. On the other hand, understanding </w:t>
+      </w:r>
+      <w:r>
+        <w:rPr>
+          <w:b/>
+          <w:bCs/>
+          <w:lang w:val="en-GB"/>
+        </w:rPr>
+        <w:t>the structure of the logs</w:t>
+      </w:r>
+      <w:r>
+        <w:rPr>
+          <w:lang w:val="en-GB"/>
+        </w:rPr>
+        <w:t xml:space="preserve">, </w:t>
+      </w:r>
+      <w:proofErr w:type="gramStart"/>
+      <w:r>
+        <w:rPr>
+          <w:lang w:val="en-GB"/>
+        </w:rPr>
+        <w:t>in particular how</w:t>
+      </w:r>
+      <w:proofErr w:type="gramEnd"/>
+      <w:r>
+        <w:rPr>
+          <w:lang w:val="en-GB"/>
+        </w:rPr>
+        <w:t xml:space="preserve"> to correctly </w:t>
+      </w:r>
+      <w:r>
+        <w:rPr>
+          <w:b/>
+          <w:bCs/>
+          <w:lang w:val="en-GB"/>
+        </w:rPr>
+        <w:t>record and load saved models</w:t>
+      </w:r>
+      <w:r>
+        <w:rPr>
+          <w:lang w:val="en-GB"/>
+        </w:rPr>
+        <w:t xml:space="preserve">, was more </w:t>
+      </w:r>
+      <w:r>
+        <w:rPr>
+          <w:b/>
+          <w:bCs/>
+          <w:lang w:val="en-GB"/>
+        </w:rPr>
+        <w:t>complicated</w:t>
+      </w:r>
+      <w:r>
+        <w:rPr>
+          <w:lang w:val="en-GB"/>
+        </w:rPr>
+        <w:t>.</w:t>
+      </w:r>
+    </w:p>
+    <w:p>
+      <w:pPr>
         <w:rPr>
           <w:lang w:val="en-GB"/>
         </w:rPr>
@@ -4011,7 +4291,7 @@
           <w:lang w:val="en-GB"/>
         </w:rPr>
       </w:pPr>
-      <w:bookmarkStart w:id="14" w:name="_Toc194256969"/>
+      <w:bookmarkStart w:id="14" w:name="_Toc194409412"/>
       <w:r>
         <w:rPr>
           <w:lang w:val="en-GB"/>
@@ -4140,7 +4420,7 @@
       </w:r>
     </w:p>
     <w:sectPr>
-      <w:footerReference w:type="default" r:id="rId23"/>
+      <w:footerReference w:type="default" r:id="rId24"/>
       <w:pgSz w:w="11906" w:h="16838"/>
       <w:pgMar w:top="1417" w:right="1417" w:bottom="1417" w:left="1417" w:header="708" w:footer="708" w:gutter="0"/>
       <w:pgNumType w:start="0"/>

</xml_diff>

<commit_message>
Update file with madin insight
</commit_message>
<xml_diff>
--- a/AstralAlgorithmists_Assignment_3.2.docx
+++ b/AstralAlgorithmists_Assignment_3.2.docx
@@ -106,7 +106,7 @@
           <w:r>
             <w:fldChar w:fldCharType="separate"/>
           </w:r>
-          <w:hyperlink w:anchor="_Toc194409402" w:history="1">
+          <w:hyperlink w:anchor="_Toc194698196" w:history="1">
             <w:r>
               <w:rPr>
                 <w:rStyle w:val="Lienhypertexte"/>
@@ -150,7 +150,7 @@
                 <w:noProof/>
                 <w:webHidden/>
               </w:rPr>
-              <w:instrText xml:space="preserve"> PAGEREF _Toc194409402 \h </w:instrText>
+              <w:instrText xml:space="preserve"> PAGEREF _Toc194698196 \h </w:instrText>
             </w:r>
             <w:r>
               <w:rPr>
@@ -196,7 +196,7 @@
               <w:lang w:eastAsia="fr-FR"/>
             </w:rPr>
           </w:pPr>
-          <w:hyperlink w:anchor="_Toc194409403" w:history="1">
+          <w:hyperlink w:anchor="_Toc194698197" w:history="1">
             <w:r>
               <w:rPr>
                 <w:rStyle w:val="Lienhypertexte"/>
@@ -242,7 +242,7 @@
                 <w:noProof/>
                 <w:webHidden/>
               </w:rPr>
-              <w:instrText xml:space="preserve"> PAGEREF _Toc194409403 \h </w:instrText>
+              <w:instrText xml:space="preserve"> PAGEREF _Toc194698197 \h </w:instrText>
             </w:r>
             <w:r>
               <w:rPr>
@@ -287,7 +287,7 @@
               <w:lang w:eastAsia="fr-FR"/>
             </w:rPr>
           </w:pPr>
-          <w:hyperlink w:anchor="_Toc194409404" w:history="1">
+          <w:hyperlink w:anchor="_Toc194698198" w:history="1">
             <w:r>
               <w:rPr>
                 <w:rStyle w:val="Lienhypertexte"/>
@@ -315,7 +315,7 @@
                 <w:noProof/>
                 <w:webHidden/>
               </w:rPr>
-              <w:instrText xml:space="preserve"> PAGEREF _Toc194409404 \h </w:instrText>
+              <w:instrText xml:space="preserve"> PAGEREF _Toc194698198 \h </w:instrText>
             </w:r>
             <w:r>
               <w:rPr>
@@ -360,7 +360,7 @@
               <w:lang w:eastAsia="fr-FR"/>
             </w:rPr>
           </w:pPr>
-          <w:hyperlink w:anchor="_Toc194409405" w:history="1">
+          <w:hyperlink w:anchor="_Toc194698199" w:history="1">
             <w:r>
               <w:rPr>
                 <w:rStyle w:val="Lienhypertexte"/>
@@ -388,7 +388,7 @@
                 <w:noProof/>
                 <w:webHidden/>
               </w:rPr>
-              <w:instrText xml:space="preserve"> PAGEREF _Toc194409405 \h </w:instrText>
+              <w:instrText xml:space="preserve"> PAGEREF _Toc194698199 \h </w:instrText>
             </w:r>
             <w:r>
               <w:rPr>
@@ -433,7 +433,7 @@
               <w:lang w:eastAsia="fr-FR"/>
             </w:rPr>
           </w:pPr>
-          <w:hyperlink w:anchor="_Toc194409406" w:history="1">
+          <w:hyperlink w:anchor="_Toc194698200" w:history="1">
             <w:r>
               <w:rPr>
                 <w:rStyle w:val="Lienhypertexte"/>
@@ -461,7 +461,7 @@
                 <w:noProof/>
                 <w:webHidden/>
               </w:rPr>
-              <w:instrText xml:space="preserve"> PAGEREF _Toc194409406 \h </w:instrText>
+              <w:instrText xml:space="preserve"> PAGEREF _Toc194698200 \h </w:instrText>
             </w:r>
             <w:r>
               <w:rPr>
@@ -506,7 +506,7 @@
               <w:lang w:eastAsia="fr-FR"/>
             </w:rPr>
           </w:pPr>
-          <w:hyperlink w:anchor="_Toc194409407" w:history="1">
+          <w:hyperlink w:anchor="_Toc194698201" w:history="1">
             <w:r>
               <w:rPr>
                 <w:rStyle w:val="Lienhypertexte"/>
@@ -534,7 +534,7 @@
                 <w:noProof/>
                 <w:webHidden/>
               </w:rPr>
-              <w:instrText xml:space="preserve"> PAGEREF _Toc194409407 \h </w:instrText>
+              <w:instrText xml:space="preserve"> PAGEREF _Toc194698201 \h </w:instrText>
             </w:r>
             <w:r>
               <w:rPr>
@@ -579,7 +579,7 @@
               <w:lang w:eastAsia="fr-FR"/>
             </w:rPr>
           </w:pPr>
-          <w:hyperlink w:anchor="_Toc194409408" w:history="1">
+          <w:hyperlink w:anchor="_Toc194698202" w:history="1">
             <w:r>
               <w:rPr>
                 <w:rStyle w:val="Lienhypertexte"/>
@@ -607,7 +607,7 @@
                 <w:noProof/>
                 <w:webHidden/>
               </w:rPr>
-              <w:instrText xml:space="preserve"> PAGEREF _Toc194409408 \h </w:instrText>
+              <w:instrText xml:space="preserve"> PAGEREF _Toc194698202 \h </w:instrText>
             </w:r>
             <w:r>
               <w:rPr>
@@ -652,7 +652,7 @@
               <w:lang w:eastAsia="fr-FR"/>
             </w:rPr>
           </w:pPr>
-          <w:hyperlink w:anchor="_Toc194409409" w:history="1">
+          <w:hyperlink w:anchor="_Toc194698203" w:history="1">
             <w:r>
               <w:rPr>
                 <w:rStyle w:val="Lienhypertexte"/>
@@ -680,7 +680,7 @@
                 <w:noProof/>
                 <w:webHidden/>
               </w:rPr>
-              <w:instrText xml:space="preserve"> PAGEREF _Toc194409409 \h </w:instrText>
+              <w:instrText xml:space="preserve"> PAGEREF _Toc194698203 \h </w:instrText>
             </w:r>
             <w:r>
               <w:rPr>
@@ -725,7 +725,7 @@
               <w:lang w:eastAsia="fr-FR"/>
             </w:rPr>
           </w:pPr>
-          <w:hyperlink w:anchor="_Toc194409410" w:history="1">
+          <w:hyperlink w:anchor="_Toc194698204" w:history="1">
             <w:r>
               <w:rPr>
                 <w:rStyle w:val="Lienhypertexte"/>
@@ -753,7 +753,7 @@
                 <w:noProof/>
                 <w:webHidden/>
               </w:rPr>
-              <w:instrText xml:space="preserve"> PAGEREF _Toc194409410 \h </w:instrText>
+              <w:instrText xml:space="preserve"> PAGEREF _Toc194698204 \h </w:instrText>
             </w:r>
             <w:r>
               <w:rPr>
@@ -798,7 +798,7 @@
               <w:lang w:eastAsia="fr-FR"/>
             </w:rPr>
           </w:pPr>
-          <w:hyperlink w:anchor="_Toc194409411" w:history="1">
+          <w:hyperlink w:anchor="_Toc194698205" w:history="1">
             <w:r>
               <w:rPr>
                 <w:rStyle w:val="Lienhypertexte"/>
@@ -826,7 +826,7 @@
                 <w:noProof/>
                 <w:webHidden/>
               </w:rPr>
-              <w:instrText xml:space="preserve"> PAGEREF _Toc194409411 \h </w:instrText>
+              <w:instrText xml:space="preserve"> PAGEREF _Toc194698205 \h </w:instrText>
             </w:r>
             <w:r>
               <w:rPr>
@@ -871,7 +871,7 @@
               <w:lang w:eastAsia="fr-FR"/>
             </w:rPr>
           </w:pPr>
-          <w:hyperlink w:anchor="_Toc194409412" w:history="1">
+          <w:hyperlink w:anchor="_Toc194698206" w:history="1">
             <w:r>
               <w:rPr>
                 <w:rStyle w:val="Lienhypertexte"/>
@@ -899,7 +899,7 @@
                 <w:noProof/>
                 <w:webHidden/>
               </w:rPr>
-              <w:instrText xml:space="preserve"> PAGEREF _Toc194409412 \h </w:instrText>
+              <w:instrText xml:space="preserve"> PAGEREF _Toc194698206 \h </w:instrText>
             </w:r>
             <w:r>
               <w:rPr>
@@ -966,7 +966,7 @@
           <w:numId w:val="1"/>
         </w:numPr>
       </w:pPr>
-      <w:bookmarkStart w:id="0" w:name="_Toc194409402"/>
+      <w:bookmarkStart w:id="0" w:name="_Toc194698196"/>
       <w:proofErr w:type="spellStart"/>
       <w:r>
         <w:lastRenderedPageBreak/>
@@ -1140,7 +1140,7 @@
                 <w:lang w:val="en-GB"/>
               </w:rPr>
               <w:drawing>
-                <wp:inline distT="0" distB="0" distL="0" distR="0" wp14:anchorId="5CF2A6A8" wp14:editId="7C1F6FEF">
+                <wp:inline distT="0" distB="0" distL="0" distR="0" wp14:anchorId="5CF2A6A8" wp14:editId="3DDEB2E0">
                   <wp:extent cx="5760720" cy="2007870"/>
                   <wp:effectExtent l="0" t="0" r="0" b="0"/>
                   <wp:docPr id="1776536852" name="Image 8" descr="Une image contenant texte, capture d’écran, Police&#10;&#10;Le contenu généré par l’IA peut être incorrect."/>
@@ -1660,7 +1660,7 @@
                 <w:lang w:val="en-GB"/>
               </w:rPr>
               <w:drawing>
-                <wp:inline distT="0" distB="0" distL="0" distR="0" wp14:anchorId="0F2FED95" wp14:editId="3302590F">
+                <wp:inline distT="0" distB="0" distL="0" distR="0" wp14:anchorId="0F2FED95" wp14:editId="6ACFB850">
                   <wp:extent cx="2628900" cy="2336026"/>
                   <wp:effectExtent l="0" t="0" r="0" b="7620"/>
                   <wp:docPr id="1515743699" name="Image 4" descr="Une image contenant texte, Appareils électroniques, capture d’écran, logiciel&#10;&#10;Le contenu généré par l’IA peut être incorrect."/>
@@ -1951,7 +1951,7 @@
           <w:lang w:val="en-GB"/>
         </w:rPr>
       </w:pPr>
-      <w:bookmarkStart w:id="1" w:name="_Toc194409403"/>
+      <w:bookmarkStart w:id="1" w:name="_Toc194698197"/>
       <w:r>
         <w:rPr>
           <w:lang w:val="en-GB"/>
@@ -1998,7 +1998,7 @@
           <w:lang w:val="en-GB"/>
         </w:rPr>
       </w:pPr>
-      <w:bookmarkStart w:id="2" w:name="_Toc194409404"/>
+      <w:bookmarkStart w:id="2" w:name="_Toc194698198"/>
       <w:r>
         <w:rPr>
           <w:lang w:val="en-GB"/>
@@ -2028,7 +2028,7 @@
           <w:lang w:val="en-GB"/>
         </w:rPr>
       </w:pPr>
-      <w:bookmarkStart w:id="3" w:name="_Toc194409405"/>
+      <w:bookmarkStart w:id="3" w:name="_Toc194698199"/>
       <w:r>
         <w:rPr>
           <w:lang w:val="en-GB"/>
@@ -2393,7 +2393,7 @@
           <w:lang w:val="en-GB"/>
         </w:rPr>
       </w:pPr>
-      <w:bookmarkStart w:id="4" w:name="_Toc194409406"/>
+      <w:bookmarkStart w:id="4" w:name="_Toc194698200"/>
       <w:r>
         <w:rPr>
           <w:lang w:val="en-GB"/>
@@ -3097,7 +3097,7 @@
                 <w:lang w:val="en-GB"/>
               </w:rPr>
               <w:drawing>
-                <wp:inline distT="0" distB="0" distL="0" distR="0" wp14:anchorId="04FE708B" wp14:editId="537462E2">
+                <wp:inline distT="0" distB="0" distL="0" distR="0" wp14:anchorId="04FE708B" wp14:editId="1370D608">
                   <wp:extent cx="2724150" cy="2253545"/>
                   <wp:effectExtent l="0" t="0" r="0" b="0"/>
                   <wp:docPr id="503284856" name="Image 5" descr="Une image contenant texte, capture d’écran, logiciel&#10;&#10;Le contenu généré par l’IA peut être incorrect."/>
@@ -3511,7 +3511,7 @@
                 <w:lang w:val="en-GB"/>
               </w:rPr>
               <w:drawing>
-                <wp:inline distT="0" distB="0" distL="0" distR="0" wp14:anchorId="42B42B6C" wp14:editId="657BA4F6">
+                <wp:inline distT="0" distB="0" distL="0" distR="0" wp14:anchorId="42B42B6C" wp14:editId="4105B801">
                   <wp:extent cx="2222500" cy="1455281"/>
                   <wp:effectExtent l="0" t="0" r="6350" b="0"/>
                   <wp:docPr id="916803406" name="Image 2" descr="Une image contenant texte, capture d’écran, Police&#10;&#10;Le contenu généré par l’IA peut être incorrect."/>
@@ -3589,7 +3589,7 @@
           <w:lang w:val="en-GB"/>
         </w:rPr>
       </w:pPr>
-      <w:bookmarkStart w:id="5" w:name="_Toc194409407"/>
+      <w:bookmarkStart w:id="5" w:name="_Toc194698201"/>
       <w:r>
         <w:rPr>
           <w:lang w:val="en-GB"/>
@@ -3615,7 +3615,7 @@
         </w:rPr>
       </w:pPr>
       <w:bookmarkStart w:id="6" w:name="_Toc194239486"/>
-      <w:bookmarkStart w:id="7" w:name="_Toc194409408"/>
+      <w:bookmarkStart w:id="7" w:name="_Toc194698202"/>
       <w:r>
         <w:rPr>
           <w:lang w:val="en-GB"/>
@@ -3735,7 +3735,7 @@
         </w:rPr>
       </w:pPr>
       <w:bookmarkStart w:id="8" w:name="_Toc194239487"/>
-      <w:bookmarkStart w:id="9" w:name="_Toc194409409"/>
+      <w:bookmarkStart w:id="9" w:name="_Toc194698203"/>
       <w:r>
         <w:rPr>
           <w:lang w:val="en-GB"/>
@@ -3754,13 +3754,67 @@
     </w:p>
     <w:p>
       <w:pPr>
+        <w:ind w:firstLine="708"/>
+        <w:rPr>
+          <w:lang w:val="en-GB"/>
+        </w:rPr>
+      </w:pPr>
+      <w:r>
+        <w:rPr>
+          <w:lang w:val="en-GB"/>
+        </w:rPr>
+        <w:t>One of the main challenges we encountered in this part was related to data augmentation and normalization. For data augmentation, we had to find the right balance in applying transformations. Applying too many or too aggressive transformations risked altering the images too much, making the training process harder and slower.</w:t>
+      </w:r>
+      <w:r>
+        <w:rPr>
+          <w:lang w:val="en-GB"/>
+        </w:rPr>
+        <w:t xml:space="preserve"> </w:t>
+      </w:r>
+      <w:proofErr w:type="gramStart"/>
+      <w:r>
+        <w:rPr>
+          <w:lang w:val="en-GB"/>
+        </w:rPr>
+        <w:t>Our</w:t>
+      </w:r>
+      <w:proofErr w:type="gramEnd"/>
+      <w:r>
+        <w:rPr>
+          <w:lang w:val="en-GB"/>
+        </w:rPr>
+        <w:t xml:space="preserve"> goal was to generalize the data and make the model more robust, while minimizing the loss of important visual information. Similarly, for normalization, we faced the challenge of scaling the data appropriately for the CNN</w:t>
+      </w:r>
+      <w:r>
+        <w:rPr>
+          <w:lang w:val="en-GB"/>
+        </w:rPr>
+        <w:t xml:space="preserve"> </w:t>
+      </w:r>
+      <w:r>
+        <w:rPr>
+          <w:lang w:val="en-GB"/>
+        </w:rPr>
+        <w:t>changing its quality. Although normalization helps the network converge faster, it can sometimes cause some information to be lost. So again, we had to carefully tune our preprocessing to make our training process faster while losing a minimum amount of information.</w:t>
+      </w:r>
+    </w:p>
+    <w:p>
+      <w:pPr>
+        <w:ind w:firstLine="708"/>
+        <w:rPr>
+          <w:lang w:val="en-GB"/>
+        </w:rPr>
+      </w:pPr>
+    </w:p>
+    <w:p>
+      <w:pPr>
         <w:pStyle w:val="Titre3"/>
         <w:ind w:left="708" w:firstLine="708"/>
         <w:rPr>
           <w:lang w:val="en-GB"/>
         </w:rPr>
       </w:pPr>
-      <w:bookmarkStart w:id="10" w:name="_Toc194409410"/>
+      <w:bookmarkStart w:id="10" w:name="_Toc194698204"/>
       <w:r>
         <w:rPr>
           <w:lang w:val="en-GB"/>
@@ -3931,7 +3985,14 @@
         <w:rPr>
           <w:lang w:val="en-GB"/>
         </w:rPr>
-        <w:t xml:space="preserve"> Finally, the last complication that the group encountered was the training time, which was long, wasting a lot of time in the event of an implementation error. To overcome this, we redirected our calculations to our CPU and made sure that our training processes the images in mini batches, further increasing the efficiency of the training.</w:t>
+        <w:t xml:space="preserve"> Finally, the last complication that the group encountered was the training time, which was long, wasting a lot of time in the event of an </w:t>
+      </w:r>
+      <w:r>
+        <w:rPr>
+          <w:lang w:val="en-GB"/>
+        </w:rPr>
+        <w:lastRenderedPageBreak/>
+        <w:t>implementation error. To overcome this, we redirected our calculations to our CPU and made sure that our training processes the images in mini batches, further increasing the efficiency of the training.</w:t>
       </w:r>
     </w:p>
     <w:p>
@@ -3978,12 +4039,11 @@
         </w:rPr>
       </w:pPr>
       <w:bookmarkStart w:id="11" w:name="_Toc194239489"/>
-      <w:bookmarkStart w:id="12" w:name="_Toc194409411"/>
-      <w:r>
-        <w:rPr>
-          <w:lang w:val="en-GB"/>
-        </w:rPr>
-        <w:lastRenderedPageBreak/>
+      <w:bookmarkStart w:id="12" w:name="_Toc194698205"/>
+      <w:r>
+        <w:rPr>
+          <w:lang w:val="en-GB"/>
+        </w:rPr>
         <w:t>2.2.4) MOSSAND Thomas</w:t>
       </w:r>
       <w:bookmarkEnd w:id="11"/>
@@ -4138,19 +4198,7 @@
         <w:rPr>
           <w:lang w:val="en-GB"/>
         </w:rPr>
-        <w:t xml:space="preserve"> at first </w:t>
-      </w:r>
-      <w:r>
-        <w:rPr>
-          <w:lang w:val="en-GB"/>
-        </w:rPr>
-        <w:t>sight but</w:t>
-      </w:r>
-      <w:r>
-        <w:rPr>
-          <w:lang w:val="en-GB"/>
-        </w:rPr>
-        <w:t xml:space="preserve"> ultimately enables </w:t>
+        <w:t xml:space="preserve"> at first sight but ultimately enables </w:t>
       </w:r>
       <w:r>
         <w:rPr>
@@ -4291,7 +4339,7 @@
           <w:lang w:val="en-GB"/>
         </w:rPr>
       </w:pPr>
-      <w:bookmarkStart w:id="14" w:name="_Toc194409412"/>
+      <w:bookmarkStart w:id="14" w:name="_Toc194698206"/>
       <w:r>
         <w:rPr>
           <w:lang w:val="en-GB"/>
@@ -4467,6 +4515,7 @@
         <w:docPartUnique/>
       </w:docPartObj>
     </w:sdtPr>
+    <w:sdtEndPr/>
     <w:sdtContent>
       <w:p>
         <w:pPr>
@@ -5222,7 +5271,6 @@
   <w:style w:type="character" w:default="1" w:styleId="Policepardfaut">
     <w:name w:val="Default Paragraph Font"/>
     <w:uiPriority w:val="1"/>
-    <w:semiHidden/>
     <w:unhideWhenUsed/>
   </w:style>
   <w:style w:type="table" w:default="1" w:styleId="TableauNormal">

</xml_diff>